<commit_message>
auth and account interface under regist logic
</commit_message>
<xml_diff>
--- a/doc/logic/注册登录逻辑.docx
+++ b/doc/logic/注册登录逻辑.docx
@@ -260,6 +260,7 @@
     <w:p>
       <w:pPr>
         <w:numPr>
+          <w:ilvl w:val="0"/>
           <w:numId w:val="0"/>
         </w:numPr>
         <w:ind w:firstLine="420" w:firstLineChars="0"/>
@@ -275,12 +276,23 @@
           <w:highlight w:val="yellow"/>
           <w:lang w:val="en-US" w:eastAsia="zh-CN"/>
         </w:rPr>
-        <w:t>由于本系统为学习使用，不支持手机号码注册，只支持邮箱注册。使用邮箱作为安全保障，可用于密码修改和找回，通过向邮箱发送验证码的方式。在一个系统中，每个邮箱只能绑定一个账号，一个账号允许绑定多个邮箱。</w:t>
-      </w:r>
-    </w:p>
-    <w:p>
-      <w:pPr>
-        <w:numPr>
+        <w:t>由于本系统为学习使用，不支持手机号码注册，只支持邮箱注册。使用邮箱作为安全保障，可用于密码修改和找回，通过向邮箱发送验证码的方式。在一个系统中，每个邮箱只能绑定一个账号，一个账号也只允许绑定一</w:t>
+      </w:r>
+      <w:bookmarkStart w:id="0" w:name="_GoBack"/>
+      <w:bookmarkEnd w:id="0"/>
+      <w:r>
+        <w:rPr>
+          <w:rFonts w:hint="eastAsia"/>
+          <w:highlight w:val="yellow"/>
+          <w:lang w:val="en-US" w:eastAsia="zh-CN"/>
+        </w:rPr>
+        <w:t>个邮箱。</w:t>
+      </w:r>
+    </w:p>
+    <w:p>
+      <w:pPr>
+        <w:numPr>
+          <w:ilvl w:val="0"/>
           <w:numId w:val="0"/>
         </w:numPr>
         <w:ind w:firstLine="420" w:firstLineChars="0"/>
@@ -294,6 +306,7 @@
     <w:p>
       <w:pPr>
         <w:numPr>
+          <w:ilvl w:val="0"/>
           <w:numId w:val="0"/>
         </w:numPr>
         <w:ind w:firstLine="420" w:firstLineChars="0"/>
@@ -307,6 +320,7 @@
     <w:p>
       <w:pPr>
         <w:numPr>
+          <w:ilvl w:val="0"/>
           <w:numId w:val="0"/>
         </w:numPr>
         <w:ind w:firstLine="420" w:firstLineChars="0"/>
@@ -390,6 +404,7 @@
     <w:p>
       <w:pPr>
         <w:numPr>
+          <w:ilvl w:val="0"/>
           <w:numId w:val="0"/>
         </w:numPr>
         <w:ind w:firstLine="420" w:firstLineChars="0"/>
@@ -449,6 +464,7 @@
     <w:p>
       <w:pPr>
         <w:numPr>
+          <w:ilvl w:val="0"/>
           <w:numId w:val="0"/>
         </w:numPr>
         <w:ind w:left="840" w:leftChars="0"/>
@@ -468,6 +484,7 @@
     <w:p>
       <w:pPr>
         <w:numPr>
+          <w:ilvl w:val="0"/>
           <w:numId w:val="0"/>
         </w:numPr>
         <w:ind w:left="420" w:leftChars="0" w:firstLine="420" w:firstLineChars="0"/>
@@ -487,6 +504,7 @@
     <w:p>
       <w:pPr>
         <w:numPr>
+          <w:ilvl w:val="0"/>
           <w:numId w:val="0"/>
         </w:numPr>
         <w:ind w:left="420" w:leftChars="0" w:firstLine="420" w:firstLineChars="0"/>
@@ -506,6 +524,7 @@
     <w:p>
       <w:pPr>
         <w:numPr>
+          <w:ilvl w:val="0"/>
           <w:numId w:val="0"/>
         </w:numPr>
         <w:ind w:left="420" w:leftChars="0" w:firstLine="420" w:firstLineChars="0"/>
@@ -525,6 +544,7 @@
     <w:p>
       <w:pPr>
         <w:numPr>
+          <w:ilvl w:val="0"/>
           <w:numId w:val="0"/>
         </w:numPr>
         <w:ind w:left="420" w:leftChars="0" w:firstLine="420" w:firstLineChars="0"/>
@@ -544,6 +564,7 @@
     <w:p>
       <w:pPr>
         <w:numPr>
+          <w:ilvl w:val="0"/>
           <w:numId w:val="0"/>
         </w:numPr>
         <w:ind w:left="420" w:leftChars="0" w:firstLine="420" w:firstLineChars="0"/>
@@ -563,6 +584,7 @@
     <w:p>
       <w:pPr>
         <w:numPr>
+          <w:ilvl w:val="0"/>
           <w:numId w:val="0"/>
         </w:numPr>
         <w:ind w:left="420" w:leftChars="0" w:firstLine="420" w:firstLineChars="0"/>
@@ -582,6 +604,7 @@
     <w:p>
       <w:pPr>
         <w:numPr>
+          <w:ilvl w:val="0"/>
           <w:numId w:val="0"/>
         </w:numPr>
         <w:ind w:firstLine="420" w:firstLineChars="0"/>
@@ -641,6 +664,7 @@
     <w:p>
       <w:pPr>
         <w:numPr>
+          <w:ilvl w:val="0"/>
           <w:numId w:val="0"/>
         </w:numPr>
         <w:ind w:left="420" w:leftChars="0"/>
@@ -770,6 +794,7 @@
     <w:p>
       <w:pPr>
         <w:numPr>
+          <w:ilvl w:val="0"/>
           <w:numId w:val="0"/>
         </w:numPr>
         <w:ind w:firstLine="420" w:firstLineChars="0"/>
@@ -863,21 +888,13 @@
           <w:rFonts w:hint="eastAsia"/>
           <w:lang w:val="en-US" w:eastAsia="zh-CN"/>
         </w:rPr>
-        <w:t>不存在：注册（创建认证信息和账号信息</w:t>
-      </w:r>
-      <w:bookmarkStart w:id="0" w:name="_GoBack"/>
-      <w:bookmarkEnd w:id="0"/>
-      <w:r>
-        <w:rPr>
-          <w:rFonts w:hint="eastAsia"/>
-          <w:lang w:val="en-US" w:eastAsia="zh-CN"/>
-        </w:rPr>
-        <w:t>）</w:t>
-      </w:r>
-    </w:p>
-    <w:p>
-      <w:pPr>
-        <w:numPr>
+        <w:t>不存在：注册（创建认证信息和账号信息）</w:t>
+      </w:r>
+    </w:p>
+    <w:p>
+      <w:pPr>
+        <w:numPr>
+          <w:ilvl w:val="0"/>
           <w:numId w:val="0"/>
         </w:numPr>
         <w:ind w:firstLine="420" w:firstLineChars="0"/>
@@ -1667,7 +1684,7 @@
     <w:lsdException w:unhideWhenUsed="0" w:uiPriority="0" w:semiHidden="0" w:name="Body Text Indent 2"/>
     <w:lsdException w:unhideWhenUsed="0" w:uiPriority="0" w:semiHidden="0" w:name="Body Text Indent 3"/>
     <w:lsdException w:unhideWhenUsed="0" w:uiPriority="0" w:semiHidden="0" w:name="Block Text"/>
-    <w:lsdException w:unhideWhenUsed="0" w:uiPriority="0" w:semiHidden="0" w:name="Hyperlink"/>
+    <w:lsdException w:qFormat="1" w:unhideWhenUsed="0" w:uiPriority="0" w:semiHidden="0" w:name="Hyperlink"/>
     <w:lsdException w:unhideWhenUsed="0" w:uiPriority="0" w:semiHidden="0" w:name="FollowedHyperlink"/>
     <w:lsdException w:qFormat="1" w:unhideWhenUsed="0" w:uiPriority="0" w:semiHidden="0" w:name="Strong"/>
     <w:lsdException w:qFormat="1" w:unhideWhenUsed="0" w:uiPriority="0" w:semiHidden="0" w:name="Emphasis"/>
@@ -1685,7 +1702,7 @@
     <w:lsdException w:unhideWhenUsed="0" w:uiPriority="0" w:semiHidden="0" w:name="HTML Sample"/>
     <w:lsdException w:unhideWhenUsed="0" w:uiPriority="0" w:semiHidden="0" w:name="HTML Typewriter"/>
     <w:lsdException w:unhideWhenUsed="0" w:uiPriority="0" w:semiHidden="0" w:name="HTML Variable"/>
-    <w:lsdException w:unhideWhenUsed="0" w:uiPriority="0" w:name="Normal Table"/>
+    <w:lsdException w:qFormat="1" w:unhideWhenUsed="0" w:uiPriority="0" w:name="Normal Table"/>
     <w:lsdException w:unhideWhenUsed="0" w:uiPriority="0" w:semiHidden="0" w:name="annotation subject"/>
     <w:lsdException w:unhideWhenUsed="0" w:uiPriority="0" w:semiHidden="0" w:name="Table Simple 1"/>
     <w:lsdException w:unhideWhenUsed="0" w:uiPriority="0" w:semiHidden="0" w:name="Table Simple 2"/>
@@ -1916,6 +1933,7 @@
   <w:style w:type="table" w:default="1" w:styleId="8">
     <w:name w:val="Normal Table"/>
     <w:semiHidden/>
+    <w:qFormat/>
     <w:uiPriority w:val="0"/>
     <w:tblPr>
       <w:tblLayout w:type="fixed"/>
@@ -1939,6 +1957,7 @@
   <w:style w:type="character" w:styleId="7">
     <w:name w:val="Hyperlink"/>
     <w:basedOn w:val="5"/>
+    <w:qFormat/>
     <w:uiPriority w:val="0"/>
     <w:rPr>
       <w:color w:val="0000FF"/>

</xml_diff>